<commit_message>
Comments and Change to "to update-transitions"
</commit_message>
<xml_diff>
--- a/Questions.docx
+++ b/Questions.docx
@@ -117,13 +117,25 @@
           <w:szCs w:val="24"/>
         </w:rPr>
       </w:pPr>
-      <w:r>
-        <w:rPr>
-          <w:rFonts w:ascii="Times New Roman" w:hAnsi="Times New Roman" w:cs="Times New Roman"/>
-          <w:sz w:val="24"/>
-          <w:szCs w:val="24"/>
-        </w:rPr>
-        <w:t>Shouldn’t we use columns instead of rows?</w:t>
+      <w:bookmarkStart w:id="0" w:name="_GoBack"/>
+      <w:bookmarkEnd w:id="0"/>
+      <w:proofErr w:type="gramStart"/>
+      <w:r>
+        <w:rPr>
+          <w:rFonts w:ascii="Times New Roman" w:hAnsi="Times New Roman" w:cs="Times New Roman"/>
+          <w:sz w:val="24"/>
+          <w:szCs w:val="24"/>
+        </w:rPr>
+        <w:t>columns</w:t>
+      </w:r>
+      <w:proofErr w:type="gramEnd"/>
+      <w:r>
+        <w:rPr>
+          <w:rFonts w:ascii="Times New Roman" w:hAnsi="Times New Roman" w:cs="Times New Roman"/>
+          <w:sz w:val="24"/>
+          <w:szCs w:val="24"/>
+        </w:rPr>
+        <w:t xml:space="preserve"> instead of rows?</w:t>
       </w:r>
     </w:p>
     <w:p>
@@ -145,7 +157,39 @@
           <w:sz w:val="24"/>
           <w:szCs w:val="24"/>
         </w:rPr>
-        <w:t>Why are we using and instead of or? Using or results in an error</w:t>
+        <w:t xml:space="preserve">Why are we using </w:t>
+      </w:r>
+      <w:r>
+        <w:rPr>
+          <w:rFonts w:ascii="Times New Roman" w:hAnsi="Times New Roman" w:cs="Times New Roman"/>
+          <w:sz w:val="24"/>
+          <w:szCs w:val="24"/>
+        </w:rPr>
+        <w:t>“</w:t>
+      </w:r>
+      <w:r>
+        <w:rPr>
+          <w:rFonts w:ascii="Times New Roman" w:hAnsi="Times New Roman" w:cs="Times New Roman"/>
+          <w:sz w:val="24"/>
+          <w:szCs w:val="24"/>
+        </w:rPr>
+        <w:t>and</w:t>
+      </w:r>
+      <w:r>
+        <w:rPr>
+          <w:rFonts w:ascii="Times New Roman" w:hAnsi="Times New Roman" w:cs="Times New Roman"/>
+          <w:sz w:val="24"/>
+          <w:szCs w:val="24"/>
+        </w:rPr>
+        <w:t>”</w:t>
+      </w:r>
+      <w:r>
+        <w:rPr>
+          <w:rFonts w:ascii="Times New Roman" w:hAnsi="Times New Roman" w:cs="Times New Roman"/>
+          <w:sz w:val="24"/>
+          <w:szCs w:val="24"/>
+        </w:rPr>
+        <w:t xml:space="preserve"> instead of or? Using or results in an error</w:t>
       </w:r>
     </w:p>
     <w:p>
@@ -167,7 +211,33 @@
           <w:sz w:val="24"/>
           <w:szCs w:val="24"/>
         </w:rPr>
-        <w:t>Fire-setup part: Why we need 2 parameters (</w:t>
+        <w:t>Fire-setup: read-</w:t>
+      </w:r>
+      <w:proofErr w:type="spellStart"/>
+      <w:r>
+        <w:rPr>
+          <w:rFonts w:ascii="Times New Roman" w:hAnsi="Times New Roman" w:cs="Times New Roman"/>
+          <w:sz w:val="24"/>
+          <w:szCs w:val="24"/>
+        </w:rPr>
+        <w:t>LCpfs</w:t>
+      </w:r>
+      <w:proofErr w:type="spellEnd"/>
+      <w:r>
+        <w:rPr>
+          <w:rFonts w:ascii="Times New Roman" w:hAnsi="Times New Roman" w:cs="Times New Roman"/>
+          <w:sz w:val="24"/>
+          <w:szCs w:val="24"/>
+        </w:rPr>
+        <w:t>-file part</w:t>
+      </w:r>
+      <w:r>
+        <w:rPr>
+          <w:rFonts w:ascii="Times New Roman" w:hAnsi="Times New Roman" w:cs="Times New Roman"/>
+          <w:sz w:val="24"/>
+          <w:szCs w:val="24"/>
+        </w:rPr>
+        <w:t>: Why we need 2 parameters (</w:t>
       </w:r>
       <w:proofErr w:type="spellStart"/>
       <w:r>
@@ -285,8 +355,176 @@
           <w:szCs w:val="24"/>
         </w:rPr>
       </w:pPr>
-      <w:bookmarkStart w:id="0" w:name="_GoBack"/>
-      <w:bookmarkEnd w:id="0"/>
+      <w:r>
+        <w:rPr>
+          <w:rFonts w:ascii="Times New Roman" w:hAnsi="Times New Roman" w:cs="Times New Roman"/>
+          <w:sz w:val="24"/>
+          <w:szCs w:val="24"/>
+        </w:rPr>
+        <w:t xml:space="preserve">To </w:t>
+      </w:r>
+      <w:proofErr w:type="spellStart"/>
+      <w:r>
+        <w:rPr>
+          <w:rFonts w:ascii="Times New Roman" w:hAnsi="Times New Roman" w:cs="Times New Roman"/>
+          <w:sz w:val="24"/>
+          <w:szCs w:val="24"/>
+        </w:rPr>
+        <w:t>calc</w:t>
+      </w:r>
+      <w:proofErr w:type="spellEnd"/>
+      <w:r>
+        <w:rPr>
+          <w:rFonts w:ascii="Times New Roman" w:hAnsi="Times New Roman" w:cs="Times New Roman"/>
+          <w:sz w:val="24"/>
+          <w:szCs w:val="24"/>
+        </w:rPr>
+        <w:t xml:space="preserve">-resources part: </w:t>
+      </w:r>
+      <w:r>
+        <w:rPr>
+          <w:rFonts w:ascii="Times New Roman" w:hAnsi="Times New Roman" w:cs="Times New Roman"/>
+          <w:sz w:val="24"/>
+          <w:szCs w:val="24"/>
+        </w:rPr>
+        <w:t>column instead of row?</w:t>
+      </w:r>
+    </w:p>
+    <w:p>
+      <w:pPr>
+        <w:pStyle w:val="ListParagraph"/>
+        <w:numPr>
+          <w:ilvl w:val="0"/>
+          <w:numId w:val="1"/>
+        </w:numPr>
+        <w:rPr>
+          <w:rFonts w:ascii="Times New Roman" w:hAnsi="Times New Roman" w:cs="Times New Roman"/>
+          <w:sz w:val="24"/>
+          <w:szCs w:val="24"/>
+        </w:rPr>
+      </w:pPr>
+      <w:r>
+        <w:rPr>
+          <w:rFonts w:ascii="Times New Roman" w:hAnsi="Times New Roman" w:cs="Times New Roman"/>
+          <w:sz w:val="24"/>
+          <w:szCs w:val="24"/>
+        </w:rPr>
+        <w:t>To update-transitions: positions part: resources-</w:t>
+      </w:r>
+      <w:proofErr w:type="spellStart"/>
+      <w:r>
+        <w:rPr>
+          <w:rFonts w:ascii="Times New Roman" w:hAnsi="Times New Roman" w:cs="Times New Roman"/>
+          <w:sz w:val="24"/>
+          <w:szCs w:val="24"/>
+        </w:rPr>
+        <w:t>lst</w:t>
+      </w:r>
+      <w:proofErr w:type="spellEnd"/>
+      <w:r>
+        <w:rPr>
+          <w:rFonts w:ascii="Times New Roman" w:hAnsi="Times New Roman" w:cs="Times New Roman"/>
+          <w:sz w:val="24"/>
+          <w:szCs w:val="24"/>
+        </w:rPr>
+        <w:t xml:space="preserve">-copy instead of </w:t>
+      </w:r>
+      <w:proofErr w:type="spellStart"/>
+      <w:r>
+        <w:rPr>
+          <w:rFonts w:ascii="Times New Roman" w:hAnsi="Times New Roman" w:cs="Times New Roman"/>
+          <w:sz w:val="24"/>
+          <w:szCs w:val="24"/>
+        </w:rPr>
+        <w:t>resoruces-plst</w:t>
+      </w:r>
+      <w:proofErr w:type="spellEnd"/>
+    </w:p>
+    <w:p>
+      <w:pPr>
+        <w:pStyle w:val="ListParagraph"/>
+        <w:numPr>
+          <w:ilvl w:val="0"/>
+          <w:numId w:val="1"/>
+        </w:numPr>
+        <w:rPr>
+          <w:rFonts w:ascii="Times New Roman" w:hAnsi="Times New Roman" w:cs="Times New Roman"/>
+          <w:sz w:val="24"/>
+          <w:szCs w:val="24"/>
+        </w:rPr>
+      </w:pPr>
+      <w:r>
+        <w:rPr>
+          <w:rFonts w:ascii="Times New Roman" w:hAnsi="Times New Roman" w:cs="Times New Roman"/>
+          <w:sz w:val="24"/>
+          <w:szCs w:val="24"/>
+        </w:rPr>
+        <w:t>To update-</w:t>
+      </w:r>
+      <w:proofErr w:type="spellStart"/>
+      <w:r>
+        <w:rPr>
+          <w:rFonts w:ascii="Times New Roman" w:hAnsi="Times New Roman" w:cs="Times New Roman"/>
+          <w:sz w:val="24"/>
+          <w:szCs w:val="24"/>
+        </w:rPr>
+        <w:t>vegAge</w:t>
+      </w:r>
+      <w:proofErr w:type="spellEnd"/>
+      <w:r>
+        <w:rPr>
+          <w:rFonts w:ascii="Times New Roman" w:hAnsi="Times New Roman" w:cs="Times New Roman"/>
+          <w:sz w:val="24"/>
+          <w:szCs w:val="24"/>
+        </w:rPr>
+        <w:t>: first part: Why are we adding age-</w:t>
+      </w:r>
+      <w:proofErr w:type="spellStart"/>
+      <w:r>
+        <w:rPr>
+          <w:rFonts w:ascii="Times New Roman" w:hAnsi="Times New Roman" w:cs="Times New Roman"/>
+          <w:sz w:val="24"/>
+          <w:szCs w:val="24"/>
+        </w:rPr>
+        <w:t>lst</w:t>
+      </w:r>
+      <w:proofErr w:type="spellEnd"/>
+      <w:r>
+        <w:rPr>
+          <w:rFonts w:ascii="Times New Roman" w:hAnsi="Times New Roman" w:cs="Times New Roman"/>
+          <w:sz w:val="24"/>
+          <w:szCs w:val="24"/>
+        </w:rPr>
+        <w:t xml:space="preserve"> to age-</w:t>
+      </w:r>
+      <w:proofErr w:type="spellStart"/>
+      <w:r>
+        <w:rPr>
+          <w:rFonts w:ascii="Times New Roman" w:hAnsi="Times New Roman" w:cs="Times New Roman"/>
+          <w:sz w:val="24"/>
+          <w:szCs w:val="24"/>
+        </w:rPr>
+        <w:t>plst</w:t>
+      </w:r>
+      <w:proofErr w:type="spellEnd"/>
+      <w:r>
+        <w:rPr>
+          <w:rFonts w:ascii="Times New Roman" w:hAnsi="Times New Roman" w:cs="Times New Roman"/>
+          <w:sz w:val="24"/>
+          <w:szCs w:val="24"/>
+        </w:rPr>
+        <w:t xml:space="preserve"> if the vegetation is mature?</w:t>
+      </w:r>
+    </w:p>
+    <w:p>
+      <w:pPr>
+        <w:pStyle w:val="ListParagraph"/>
+        <w:rPr>
+          <w:rFonts w:ascii="Times New Roman" w:hAnsi="Times New Roman" w:cs="Times New Roman"/>
+          <w:sz w:val="24"/>
+          <w:szCs w:val="24"/>
+        </w:rPr>
+      </w:pPr>
     </w:p>
     <w:p>
       <w:pPr>
@@ -335,7 +573,7 @@
         <w:ind w:left="1440" w:hanging="360"/>
       </w:pPr>
     </w:lvl>
-    <w:lvl w:ilvl="2" w:tplc="0809001B" w:tentative="1">
+    <w:lvl w:ilvl="2" w:tplc="0809001B">
       <w:start w:val="1"/>
       <w:numFmt w:val="lowerRoman"/>
       <w:lvlText w:val="%3."/>
@@ -344,7 +582,7 @@
         <w:ind w:left="2160" w:hanging="180"/>
       </w:pPr>
     </w:lvl>
-    <w:lvl w:ilvl="3" w:tplc="0809000F" w:tentative="1">
+    <w:lvl w:ilvl="3" w:tplc="0809000F">
       <w:start w:val="1"/>
       <w:numFmt w:val="decimal"/>
       <w:lvlText w:val="%4."/>

</xml_diff>

<commit_message>
Browsing and Fire Changes
</commit_message>
<xml_diff>
--- a/Questions.docx
+++ b/Questions.docx
@@ -564,15 +564,21 @@
           <w:szCs w:val="24"/>
         </w:rPr>
       </w:pPr>
-      <w:bookmarkStart w:id="0" w:name="_GoBack"/>
-      <w:bookmarkEnd w:id="0"/>
-      <w:r>
-        <w:rPr>
-          <w:rFonts w:ascii="Times New Roman" w:hAnsi="Times New Roman" w:cs="Times New Roman"/>
-          <w:sz w:val="24"/>
-          <w:szCs w:val="24"/>
-        </w:rPr>
-        <w:t xml:space="preserve">At tick 20, an error occurs due to the fact that there is no </w:t>
+      <w:r>
+        <w:rPr>
+          <w:rFonts w:ascii="Times New Roman" w:hAnsi="Times New Roman" w:cs="Times New Roman"/>
+          <w:sz w:val="24"/>
+          <w:szCs w:val="24"/>
+        </w:rPr>
+        <w:t>An</w:t>
+      </w:r>
+      <w:r>
+        <w:rPr>
+          <w:rFonts w:ascii="Times New Roman" w:hAnsi="Times New Roman" w:cs="Times New Roman"/>
+          <w:sz w:val="24"/>
+          <w:szCs w:val="24"/>
+        </w:rPr>
+        <w:t xml:space="preserve"> error occurs due to the fact that there is no </w:t>
       </w:r>
       <w:proofErr w:type="spellStart"/>
       <w:r>
@@ -609,6 +615,43 @@
           <w:szCs w:val="24"/>
         </w:rPr>
         <w:t xml:space="preserve"> = -1 in the table</w:t>
+      </w:r>
+      <w:r>
+        <w:rPr>
+          <w:rFonts w:ascii="Times New Roman" w:hAnsi="Times New Roman" w:cs="Times New Roman"/>
+          <w:sz w:val="24"/>
+          <w:szCs w:val="24"/>
+        </w:rPr>
+        <w:t xml:space="preserve"> </w:t>
+      </w:r>
+      <w:r>
+        <w:rPr>
+          <w:rFonts w:ascii="Times New Roman" w:hAnsi="Times New Roman" w:cs="Times New Roman"/>
+          <w:sz w:val="24"/>
+          <w:szCs w:val="24"/>
+          <w:highlight w:val="yellow"/>
+        </w:rPr>
+        <w:t xml:space="preserve">Removed patches with </w:t>
+      </w:r>
+      <w:proofErr w:type="spellStart"/>
+      <w:r>
+        <w:rPr>
+          <w:rFonts w:ascii="Times New Roman" w:hAnsi="Times New Roman" w:cs="Times New Roman"/>
+          <w:sz w:val="24"/>
+          <w:szCs w:val="24"/>
+          <w:highlight w:val="yellow"/>
+        </w:rPr>
+        <w:t>lc</w:t>
+      </w:r>
+      <w:proofErr w:type="spellEnd"/>
+      <w:r>
+        <w:rPr>
+          <w:rFonts w:ascii="Times New Roman" w:hAnsi="Times New Roman" w:cs="Times New Roman"/>
+          <w:sz w:val="24"/>
+          <w:szCs w:val="24"/>
+          <w:highlight w:val="yellow"/>
+        </w:rPr>
+        <w:t xml:space="preserve"> = -1 from the patches that execute fire and browsing simulations</w:t>
       </w:r>
     </w:p>
     <w:p>
@@ -618,6 +661,48 @@
           <w:ilvl w:val="0"/>
           <w:numId w:val="1"/>
         </w:numPr>
+        <w:rPr>
+          <w:rFonts w:ascii="Times New Roman" w:hAnsi="Times New Roman" w:cs="Times New Roman"/>
+          <w:sz w:val="24"/>
+          <w:szCs w:val="24"/>
+        </w:rPr>
+      </w:pPr>
+      <w:r>
+        <w:rPr>
+          <w:rFonts w:ascii="Times New Roman" w:hAnsi="Times New Roman" w:cs="Times New Roman"/>
+          <w:sz w:val="24"/>
+          <w:szCs w:val="24"/>
+        </w:rPr>
+        <w:t xml:space="preserve">Currently positions is not working, always reporting </w:t>
+      </w:r>
+      <w:bookmarkStart w:id="0" w:name="_GoBack"/>
+      <w:bookmarkEnd w:id="0"/>
+      <w:r>
+        <w:rPr>
+          <w:rFonts w:ascii="Times New Roman" w:hAnsi="Times New Roman" w:cs="Times New Roman"/>
+          <w:sz w:val="24"/>
+          <w:szCs w:val="24"/>
+        </w:rPr>
+        <w:t>0 &gt; 1 &gt; 2 &gt; 3!!</w:t>
+      </w:r>
+    </w:p>
+    <w:p>
+      <w:pPr>
+        <w:pStyle w:val="ListParagraph"/>
+        <w:numPr>
+          <w:ilvl w:val="0"/>
+          <w:numId w:val="1"/>
+        </w:numPr>
+        <w:rPr>
+          <w:rFonts w:ascii="Times New Roman" w:hAnsi="Times New Roman" w:cs="Times New Roman"/>
+          <w:sz w:val="24"/>
+          <w:szCs w:val="24"/>
+        </w:rPr>
+      </w:pPr>
+    </w:p>
+    <w:p>
+      <w:pPr>
+        <w:ind w:left="360"/>
         <w:rPr>
           <w:rFonts w:ascii="Times New Roman" w:hAnsi="Times New Roman" w:cs="Times New Roman"/>
           <w:sz w:val="24"/>

</xml_diff>

<commit_message>
Addition of SR (slope risk)
</commit_message>
<xml_diff>
--- a/Questions.docx
+++ b/Questions.docx
@@ -300,7 +300,47 @@
           <w:szCs w:val="24"/>
           <w:highlight w:val="yellow"/>
         </w:rPr>
-        <w:t xml:space="preserve">? Compare it with </w:t>
+        <w:t>?</w:t>
+      </w:r>
+      <w:r>
+        <w:rPr>
+          <w:rFonts w:ascii="Times New Roman" w:hAnsi="Times New Roman" w:cs="Times New Roman"/>
+          <w:sz w:val="24"/>
+          <w:szCs w:val="24"/>
+          <w:highlight w:val="yellow"/>
+        </w:rPr>
+        <w:t xml:space="preserve"> (No correction factor used in </w:t>
+      </w:r>
+      <w:proofErr w:type="spellStart"/>
+      <w:r>
+        <w:rPr>
+          <w:rFonts w:ascii="Times New Roman" w:hAnsi="Times New Roman" w:cs="Times New Roman"/>
+          <w:sz w:val="24"/>
+          <w:szCs w:val="24"/>
+          <w:highlight w:val="yellow"/>
+        </w:rPr>
+        <w:t>Fylas</w:t>
+      </w:r>
+      <w:proofErr w:type="spellEnd"/>
+      <w:r>
+        <w:rPr>
+          <w:rFonts w:ascii="Times New Roman" w:hAnsi="Times New Roman" w:cs="Times New Roman"/>
+          <w:sz w:val="24"/>
+          <w:szCs w:val="24"/>
+          <w:highlight w:val="yellow"/>
+        </w:rPr>
+        <w:t>, Eq.1, p.5)</w:t>
+      </w:r>
+      <w:bookmarkStart w:id="0" w:name="_GoBack"/>
+      <w:bookmarkEnd w:id="0"/>
+      <w:r>
+        <w:rPr>
+          <w:rFonts w:ascii="Times New Roman" w:hAnsi="Times New Roman" w:cs="Times New Roman"/>
+          <w:sz w:val="24"/>
+          <w:szCs w:val="24"/>
+          <w:highlight w:val="yellow"/>
+        </w:rPr>
+        <w:t xml:space="preserve"> Compare it with </w:t>
       </w:r>
       <w:proofErr w:type="spellStart"/>
       <w:r>
@@ -673,17 +713,7 @@
           <w:sz w:val="24"/>
           <w:szCs w:val="24"/>
         </w:rPr>
-        <w:t xml:space="preserve">Currently positions is not working, always reporting </w:t>
-      </w:r>
-      <w:bookmarkStart w:id="0" w:name="_GoBack"/>
-      <w:bookmarkEnd w:id="0"/>
-      <w:r>
-        <w:rPr>
-          <w:rFonts w:ascii="Times New Roman" w:hAnsi="Times New Roman" w:cs="Times New Roman"/>
-          <w:sz w:val="24"/>
-          <w:szCs w:val="24"/>
-        </w:rPr>
-        <w:t>0 &gt; 1 &gt; 2 &gt; 3!!</w:t>
+        <w:t>Currently positions is not working, always reporting 0 &gt; 1 &gt; 2 &gt; 3!!</w:t>
       </w:r>
     </w:p>
     <w:p>

</xml_diff>

<commit_message>
Randomizing Bucket Size and Changing DrTol to [0.. 1] Scale
</commit_message>
<xml_diff>
--- a/Questions.docx
+++ b/Questions.docx
@@ -118,8 +118,9 @@
           <w:rFonts w:ascii="Times New Roman" w:hAnsi="Times New Roman" w:cs="Times New Roman"/>
           <w:sz w:val="24"/>
           <w:szCs w:val="24"/>
-        </w:rPr>
-        <w:t>Fire-setup: read-</w:t>
+          <w:highlight w:val="yellow"/>
+        </w:rPr>
+        <w:t xml:space="preserve">To </w:t>
       </w:r>
       <w:proofErr w:type="spellStart"/>
       <w:r>
@@ -127,8 +128,9 @@
           <w:rFonts w:ascii="Times New Roman" w:hAnsi="Times New Roman" w:cs="Times New Roman"/>
           <w:sz w:val="24"/>
           <w:szCs w:val="24"/>
-        </w:rPr>
-        <w:t>LCpfs</w:t>
+          <w:highlight w:val="yellow"/>
+        </w:rPr>
+        <w:t>calc-uDD</w:t>
       </w:r>
       <w:proofErr w:type="spellEnd"/>
       <w:r>
@@ -136,16 +138,18 @@
           <w:rFonts w:ascii="Times New Roman" w:hAnsi="Times New Roman" w:cs="Times New Roman"/>
           <w:sz w:val="24"/>
           <w:szCs w:val="24"/>
-        </w:rPr>
-        <w:t>-file part</w:t>
-      </w:r>
-      <w:r>
-        <w:rPr>
-          <w:rFonts w:ascii="Times New Roman" w:hAnsi="Times New Roman" w:cs="Times New Roman"/>
-          <w:sz w:val="24"/>
-          <w:szCs w:val="24"/>
-        </w:rPr>
-        <w:t>: Why we need 2 parameters (</w:t>
+          <w:highlight w:val="yellow"/>
+        </w:rPr>
+        <w:t xml:space="preserve"> part: </w:t>
+      </w:r>
+      <w:r>
+        <w:rPr>
+          <w:rFonts w:ascii="Times New Roman" w:hAnsi="Times New Roman" w:cs="Times New Roman"/>
+          <w:sz w:val="24"/>
+          <w:szCs w:val="24"/>
+          <w:highlight w:val="yellow"/>
+        </w:rPr>
+        <w:t xml:space="preserve">currently not using </w:t>
       </w:r>
       <w:proofErr w:type="spellStart"/>
       <w:r>
@@ -153,8 +157,9 @@
           <w:rFonts w:ascii="Times New Roman" w:hAnsi="Times New Roman" w:cs="Times New Roman"/>
           <w:sz w:val="24"/>
           <w:szCs w:val="24"/>
-        </w:rPr>
-        <w:t>lc</w:t>
+          <w:highlight w:val="yellow"/>
+        </w:rPr>
+        <w:t>gCorr</w:t>
       </w:r>
       <w:proofErr w:type="spellEnd"/>
       <w:r>
@@ -162,8 +167,18 @@
           <w:rFonts w:ascii="Times New Roman" w:hAnsi="Times New Roman" w:cs="Times New Roman"/>
           <w:sz w:val="24"/>
           <w:szCs w:val="24"/>
-        </w:rPr>
-        <w:t xml:space="preserve">-in and </w:t>
+          <w:highlight w:val="yellow"/>
+        </w:rPr>
+        <w:t xml:space="preserve"> (correction factor)</w:t>
+      </w:r>
+      <w:r>
+        <w:rPr>
+          <w:rFonts w:ascii="Times New Roman" w:hAnsi="Times New Roman" w:cs="Times New Roman"/>
+          <w:sz w:val="24"/>
+          <w:szCs w:val="24"/>
+          <w:highlight w:val="yellow"/>
+        </w:rPr>
+        <w:t xml:space="preserve"> Correction factor for </w:t>
       </w:r>
       <w:proofErr w:type="spellStart"/>
       <w:r>
@@ -171,8 +186,9 @@
           <w:rFonts w:ascii="Times New Roman" w:hAnsi="Times New Roman" w:cs="Times New Roman"/>
           <w:sz w:val="24"/>
           <w:szCs w:val="24"/>
-        </w:rPr>
-        <w:t>pfs</w:t>
+          <w:highlight w:val="yellow"/>
+        </w:rPr>
+        <w:t>Fylas</w:t>
       </w:r>
       <w:proofErr w:type="spellEnd"/>
       <w:r>
@@ -180,25 +196,67 @@
           <w:rFonts w:ascii="Times New Roman" w:hAnsi="Times New Roman" w:cs="Times New Roman"/>
           <w:sz w:val="24"/>
           <w:szCs w:val="24"/>
-        </w:rPr>
-        <w:t>-in) if they both report the same thing?</w:t>
-      </w:r>
-      <w:r>
-        <w:rPr>
-          <w:rFonts w:ascii="Times New Roman" w:hAnsi="Times New Roman" w:cs="Times New Roman"/>
-          <w:sz w:val="24"/>
-          <w:szCs w:val="24"/>
-        </w:rPr>
-        <w:t xml:space="preserve"> </w:t>
-      </w:r>
-      <w:r>
-        <w:rPr>
-          <w:rFonts w:ascii="Times New Roman" w:hAnsi="Times New Roman" w:cs="Times New Roman"/>
-          <w:sz w:val="24"/>
-          <w:szCs w:val="24"/>
-          <w:highlight w:val="yellow"/>
-        </w:rPr>
-        <w:t>File-read function</w:t>
+          <w:highlight w:val="yellow"/>
+        </w:rPr>
+        <w:t>?</w:t>
+      </w:r>
+      <w:r>
+        <w:rPr>
+          <w:rFonts w:ascii="Times New Roman" w:hAnsi="Times New Roman" w:cs="Times New Roman"/>
+          <w:sz w:val="24"/>
+          <w:szCs w:val="24"/>
+          <w:highlight w:val="yellow"/>
+        </w:rPr>
+        <w:t xml:space="preserve"> (No correction factor used in </w:t>
+      </w:r>
+      <w:proofErr w:type="spellStart"/>
+      <w:r>
+        <w:rPr>
+          <w:rFonts w:ascii="Times New Roman" w:hAnsi="Times New Roman" w:cs="Times New Roman"/>
+          <w:sz w:val="24"/>
+          <w:szCs w:val="24"/>
+          <w:highlight w:val="yellow"/>
+        </w:rPr>
+        <w:t>Fylas</w:t>
+      </w:r>
+      <w:proofErr w:type="spellEnd"/>
+      <w:r>
+        <w:rPr>
+          <w:rFonts w:ascii="Times New Roman" w:hAnsi="Times New Roman" w:cs="Times New Roman"/>
+          <w:sz w:val="24"/>
+          <w:szCs w:val="24"/>
+          <w:highlight w:val="yellow"/>
+        </w:rPr>
+        <w:t>, Eq.1, p.5)</w:t>
+      </w:r>
+      <w:r>
+        <w:rPr>
+          <w:rFonts w:ascii="Times New Roman" w:hAnsi="Times New Roman" w:cs="Times New Roman"/>
+          <w:sz w:val="24"/>
+          <w:szCs w:val="24"/>
+          <w:highlight w:val="yellow"/>
+        </w:rPr>
+        <w:t xml:space="preserve"> Compare it with </w:t>
+      </w:r>
+      <w:proofErr w:type="spellStart"/>
+      <w:r>
+        <w:rPr>
+          <w:rFonts w:ascii="Times New Roman" w:hAnsi="Times New Roman" w:cs="Times New Roman"/>
+          <w:sz w:val="24"/>
+          <w:szCs w:val="24"/>
+          <w:highlight w:val="yellow"/>
+        </w:rPr>
+        <w:t>bugmans</w:t>
+      </w:r>
+      <w:proofErr w:type="spellEnd"/>
+      <w:r>
+        <w:rPr>
+          <w:rFonts w:ascii="Times New Roman" w:hAnsi="Times New Roman" w:cs="Times New Roman"/>
+          <w:sz w:val="24"/>
+          <w:szCs w:val="24"/>
+          <w:highlight w:val="yellow"/>
+        </w:rPr>
+        <w:t xml:space="preserve"> data and see if ignoring it makes significant difference.</w:t>
       </w:r>
     </w:p>
     <w:p>
@@ -220,9 +278,8 @@
           <w:rFonts w:ascii="Times New Roman" w:hAnsi="Times New Roman" w:cs="Times New Roman"/>
           <w:sz w:val="24"/>
           <w:szCs w:val="24"/>
-          <w:highlight w:val="yellow"/>
-        </w:rPr>
-        <w:t xml:space="preserve">To </w:t>
+        </w:rPr>
+        <w:t>To update-</w:t>
       </w:r>
       <w:proofErr w:type="spellStart"/>
       <w:r>
@@ -230,9 +287,8 @@
           <w:rFonts w:ascii="Times New Roman" w:hAnsi="Times New Roman" w:cs="Times New Roman"/>
           <w:sz w:val="24"/>
           <w:szCs w:val="24"/>
-          <w:highlight w:val="yellow"/>
-        </w:rPr>
-        <w:t>calc-uDD</w:t>
+        </w:rPr>
+        <w:t>vegAge</w:t>
       </w:r>
       <w:proofErr w:type="spellEnd"/>
       <w:r>
@@ -240,18 +296,8 @@
           <w:rFonts w:ascii="Times New Roman" w:hAnsi="Times New Roman" w:cs="Times New Roman"/>
           <w:sz w:val="24"/>
           <w:szCs w:val="24"/>
-          <w:highlight w:val="yellow"/>
-        </w:rPr>
-        <w:t xml:space="preserve"> part: </w:t>
-      </w:r>
-      <w:r>
-        <w:rPr>
-          <w:rFonts w:ascii="Times New Roman" w:hAnsi="Times New Roman" w:cs="Times New Roman"/>
-          <w:sz w:val="24"/>
-          <w:szCs w:val="24"/>
-          <w:highlight w:val="yellow"/>
-        </w:rPr>
-        <w:t xml:space="preserve">currently not using </w:t>
+        </w:rPr>
+        <w:t>: first part: Why are we adding age-</w:t>
       </w:r>
       <w:proofErr w:type="spellStart"/>
       <w:r>
@@ -259,9 +305,8 @@
           <w:rFonts w:ascii="Times New Roman" w:hAnsi="Times New Roman" w:cs="Times New Roman"/>
           <w:sz w:val="24"/>
           <w:szCs w:val="24"/>
-          <w:highlight w:val="yellow"/>
-        </w:rPr>
-        <w:t>gCorr</w:t>
+        </w:rPr>
+        <w:t>lst</w:t>
       </w:r>
       <w:proofErr w:type="spellEnd"/>
       <w:r>
@@ -269,18 +314,8 @@
           <w:rFonts w:ascii="Times New Roman" w:hAnsi="Times New Roman" w:cs="Times New Roman"/>
           <w:sz w:val="24"/>
           <w:szCs w:val="24"/>
-          <w:highlight w:val="yellow"/>
-        </w:rPr>
-        <w:t xml:space="preserve"> (correction factor)</w:t>
-      </w:r>
-      <w:r>
-        <w:rPr>
-          <w:rFonts w:ascii="Times New Roman" w:hAnsi="Times New Roman" w:cs="Times New Roman"/>
-          <w:sz w:val="24"/>
-          <w:szCs w:val="24"/>
-          <w:highlight w:val="yellow"/>
-        </w:rPr>
-        <w:t xml:space="preserve"> Correction factor for </w:t>
+        </w:rPr>
+        <w:t xml:space="preserve"> to age-</w:t>
       </w:r>
       <w:proofErr w:type="spellStart"/>
       <w:r>
@@ -288,9 +323,8 @@
           <w:rFonts w:ascii="Times New Roman" w:hAnsi="Times New Roman" w:cs="Times New Roman"/>
           <w:sz w:val="24"/>
           <w:szCs w:val="24"/>
-          <w:highlight w:val="yellow"/>
-        </w:rPr>
-        <w:t>Fylas</w:t>
+        </w:rPr>
+        <w:t>plst</w:t>
       </w:r>
       <w:proofErr w:type="spellEnd"/>
       <w:r>
@@ -298,18 +332,33 @@
           <w:rFonts w:ascii="Times New Roman" w:hAnsi="Times New Roman" w:cs="Times New Roman"/>
           <w:sz w:val="24"/>
           <w:szCs w:val="24"/>
-          <w:highlight w:val="yellow"/>
-        </w:rPr>
-        <w:t>?</w:t>
-      </w:r>
-      <w:r>
-        <w:rPr>
-          <w:rFonts w:ascii="Times New Roman" w:hAnsi="Times New Roman" w:cs="Times New Roman"/>
-          <w:sz w:val="24"/>
-          <w:szCs w:val="24"/>
-          <w:highlight w:val="yellow"/>
-        </w:rPr>
-        <w:t xml:space="preserve"> (No correction factor used in </w:t>
+        </w:rPr>
+        <w:t xml:space="preserve"> if the vegetation is mature?</w:t>
+      </w:r>
+      <w:r>
+        <w:rPr>
+          <w:rFonts w:ascii="Times New Roman" w:hAnsi="Times New Roman" w:cs="Times New Roman"/>
+          <w:sz w:val="24"/>
+          <w:szCs w:val="24"/>
+        </w:rPr>
+        <w:t xml:space="preserve"> </w:t>
+      </w:r>
+      <w:r>
+        <w:rPr>
+          <w:rFonts w:ascii="Times New Roman" w:hAnsi="Times New Roman" w:cs="Times New Roman"/>
+          <w:sz w:val="24"/>
+          <w:szCs w:val="24"/>
+        </w:rPr>
+        <w:t xml:space="preserve">   </w:t>
+      </w:r>
+      <w:r>
+        <w:rPr>
+          <w:rFonts w:ascii="Times New Roman" w:hAnsi="Times New Roman" w:cs="Times New Roman"/>
+          <w:sz w:val="24"/>
+          <w:szCs w:val="24"/>
+          <w:highlight w:val="yellow"/>
+        </w:rPr>
+        <w:t>Change to adding tick-</w:t>
       </w:r>
       <w:proofErr w:type="spellStart"/>
       <w:r>
@@ -319,7 +368,7 @@
           <w:szCs w:val="24"/>
           <w:highlight w:val="yellow"/>
         </w:rPr>
-        <w:t>Fylas</w:t>
+        <w:t>yr</w:t>
       </w:r>
       <w:proofErr w:type="spellEnd"/>
       <w:r>
@@ -329,38 +378,7 @@
           <w:szCs w:val="24"/>
           <w:highlight w:val="yellow"/>
         </w:rPr>
-        <w:t>, Eq.1, p.5)</w:t>
-      </w:r>
-      <w:bookmarkStart w:id="0" w:name="_GoBack"/>
-      <w:bookmarkEnd w:id="0"/>
-      <w:r>
-        <w:rPr>
-          <w:rFonts w:ascii="Times New Roman" w:hAnsi="Times New Roman" w:cs="Times New Roman"/>
-          <w:sz w:val="24"/>
-          <w:szCs w:val="24"/>
-          <w:highlight w:val="yellow"/>
-        </w:rPr>
-        <w:t xml:space="preserve"> Compare it with </w:t>
-      </w:r>
-      <w:proofErr w:type="spellStart"/>
-      <w:r>
-        <w:rPr>
-          <w:rFonts w:ascii="Times New Roman" w:hAnsi="Times New Roman" w:cs="Times New Roman"/>
-          <w:sz w:val="24"/>
-          <w:szCs w:val="24"/>
-          <w:highlight w:val="yellow"/>
-        </w:rPr>
-        <w:t>bugmans</w:t>
-      </w:r>
-      <w:proofErr w:type="spellEnd"/>
-      <w:r>
-        <w:rPr>
-          <w:rFonts w:ascii="Times New Roman" w:hAnsi="Times New Roman" w:cs="Times New Roman"/>
-          <w:sz w:val="24"/>
-          <w:szCs w:val="24"/>
-          <w:highlight w:val="yellow"/>
-        </w:rPr>
-        <w:t xml:space="preserve"> data and see if ignoring it makes significant difference.</w:t>
+        <w:t xml:space="preserve"> to all vegetation, not only mature. If not used, no need to keep it</w:t>
       </w:r>
     </w:p>
     <w:p>
@@ -383,106 +401,24 @@
           <w:sz w:val="24"/>
           <w:szCs w:val="24"/>
         </w:rPr>
-        <w:t>To update-</w:t>
-      </w:r>
-      <w:proofErr w:type="spellStart"/>
-      <w:r>
-        <w:rPr>
-          <w:rFonts w:ascii="Times New Roman" w:hAnsi="Times New Roman" w:cs="Times New Roman"/>
-          <w:sz w:val="24"/>
-          <w:szCs w:val="24"/>
-        </w:rPr>
-        <w:t>vegAge</w:t>
-      </w:r>
-      <w:proofErr w:type="spellEnd"/>
-      <w:r>
-        <w:rPr>
-          <w:rFonts w:ascii="Times New Roman" w:hAnsi="Times New Roman" w:cs="Times New Roman"/>
-          <w:sz w:val="24"/>
-          <w:szCs w:val="24"/>
-        </w:rPr>
-        <w:t>: first part: Why are we adding age-</w:t>
-      </w:r>
-      <w:proofErr w:type="spellStart"/>
-      <w:r>
-        <w:rPr>
-          <w:rFonts w:ascii="Times New Roman" w:hAnsi="Times New Roman" w:cs="Times New Roman"/>
-          <w:sz w:val="24"/>
-          <w:szCs w:val="24"/>
-        </w:rPr>
-        <w:t>lst</w:t>
-      </w:r>
-      <w:proofErr w:type="spellEnd"/>
-      <w:r>
-        <w:rPr>
-          <w:rFonts w:ascii="Times New Roman" w:hAnsi="Times New Roman" w:cs="Times New Roman"/>
-          <w:sz w:val="24"/>
-          <w:szCs w:val="24"/>
-        </w:rPr>
-        <w:t xml:space="preserve"> to age-</w:t>
-      </w:r>
-      <w:proofErr w:type="spellStart"/>
-      <w:r>
-        <w:rPr>
-          <w:rFonts w:ascii="Times New Roman" w:hAnsi="Times New Roman" w:cs="Times New Roman"/>
-          <w:sz w:val="24"/>
-          <w:szCs w:val="24"/>
-        </w:rPr>
-        <w:t>plst</w:t>
-      </w:r>
-      <w:proofErr w:type="spellEnd"/>
-      <w:r>
-        <w:rPr>
-          <w:rFonts w:ascii="Times New Roman" w:hAnsi="Times New Roman" w:cs="Times New Roman"/>
-          <w:sz w:val="24"/>
-          <w:szCs w:val="24"/>
-        </w:rPr>
-        <w:t xml:space="preserve"> if the vegetation is mature?</w:t>
-      </w:r>
-      <w:r>
-        <w:rPr>
-          <w:rFonts w:ascii="Times New Roman" w:hAnsi="Times New Roman" w:cs="Times New Roman"/>
-          <w:sz w:val="24"/>
-          <w:szCs w:val="24"/>
-        </w:rPr>
-        <w:t xml:space="preserve"> </w:t>
-      </w:r>
-      <w:r>
-        <w:rPr>
-          <w:rFonts w:ascii="Times New Roman" w:hAnsi="Times New Roman" w:cs="Times New Roman"/>
-          <w:sz w:val="24"/>
-          <w:szCs w:val="24"/>
-        </w:rPr>
-        <w:t xml:space="preserve">   </w:t>
-      </w:r>
-      <w:r>
-        <w:rPr>
-          <w:rFonts w:ascii="Times New Roman" w:hAnsi="Times New Roman" w:cs="Times New Roman"/>
-          <w:sz w:val="24"/>
-          <w:szCs w:val="24"/>
-          <w:highlight w:val="yellow"/>
-        </w:rPr>
-        <w:t>Change to adding tick-</w:t>
-      </w:r>
-      <w:proofErr w:type="spellStart"/>
-      <w:r>
-        <w:rPr>
-          <w:rFonts w:ascii="Times New Roman" w:hAnsi="Times New Roman" w:cs="Times New Roman"/>
-          <w:sz w:val="24"/>
-          <w:szCs w:val="24"/>
-          <w:highlight w:val="yellow"/>
-        </w:rPr>
-        <w:t>yr</w:t>
-      </w:r>
-      <w:proofErr w:type="spellEnd"/>
-      <w:r>
-        <w:rPr>
-          <w:rFonts w:ascii="Times New Roman" w:hAnsi="Times New Roman" w:cs="Times New Roman"/>
-          <w:sz w:val="24"/>
-          <w:szCs w:val="24"/>
-          <w:highlight w:val="yellow"/>
-        </w:rPr>
-        <w:t xml:space="preserve"> to all vegetation, not only mature. If not used, no need to keep it</w:t>
+        <w:t>Represent spatia</w:t>
+      </w:r>
+      <w:r>
+        <w:rPr>
+          <w:rFonts w:ascii="Times New Roman" w:hAnsi="Times New Roman" w:cs="Times New Roman"/>
+          <w:sz w:val="24"/>
+          <w:szCs w:val="24"/>
+        </w:rPr>
+        <w:t xml:space="preserve">l variations in soil conditions </w:t>
+      </w:r>
+      <w:r>
+        <w:rPr>
+          <w:rFonts w:ascii="Times New Roman" w:hAnsi="Times New Roman" w:cs="Times New Roman"/>
+          <w:sz w:val="24"/>
+          <w:szCs w:val="24"/>
+          <w:highlight w:val="yellow"/>
+        </w:rPr>
+        <w:t>Different bucket size for patches (randomly)</w:t>
       </w:r>
     </w:p>
     <w:p>
@@ -505,24 +441,50 @@
           <w:sz w:val="24"/>
           <w:szCs w:val="24"/>
         </w:rPr>
-        <w:t>Represent spatia</w:t>
-      </w:r>
-      <w:r>
-        <w:rPr>
-          <w:rFonts w:ascii="Times New Roman" w:hAnsi="Times New Roman" w:cs="Times New Roman"/>
-          <w:sz w:val="24"/>
-          <w:szCs w:val="24"/>
-        </w:rPr>
-        <w:t xml:space="preserve">l variations in soil conditions </w:t>
-      </w:r>
-      <w:r>
-        <w:rPr>
-          <w:rFonts w:ascii="Times New Roman" w:hAnsi="Times New Roman" w:cs="Times New Roman"/>
-          <w:sz w:val="24"/>
-          <w:szCs w:val="24"/>
-          <w:highlight w:val="yellow"/>
-        </w:rPr>
-        <w:t>Different bucket size for patches (randomly)</w:t>
+        <w:t xml:space="preserve">Converting </w:t>
+      </w:r>
+      <w:proofErr w:type="spellStart"/>
+      <w:r>
+        <w:rPr>
+          <w:rFonts w:ascii="Times New Roman" w:hAnsi="Times New Roman" w:cs="Times New Roman"/>
+          <w:sz w:val="24"/>
+          <w:szCs w:val="24"/>
+        </w:rPr>
+        <w:t>BrTol</w:t>
+      </w:r>
+      <w:proofErr w:type="spellEnd"/>
+      <w:r>
+        <w:rPr>
+          <w:rFonts w:ascii="Times New Roman" w:hAnsi="Times New Roman" w:cs="Times New Roman"/>
+          <w:sz w:val="24"/>
+          <w:szCs w:val="24"/>
+        </w:rPr>
+        <w:t xml:space="preserve"> parameters to param</w:t>
+      </w:r>
+      <w:r>
+        <w:rPr>
+          <w:rFonts w:ascii="Times New Roman" w:hAnsi="Times New Roman" w:cs="Times New Roman"/>
+          <w:sz w:val="24"/>
+          <w:szCs w:val="24"/>
+        </w:rPr>
+        <w:t>eter with units between 1 and 3</w:t>
+      </w:r>
+      <w:r>
+        <w:rPr>
+          <w:rFonts w:ascii="Times New Roman" w:hAnsi="Times New Roman" w:cs="Times New Roman"/>
+          <w:sz w:val="24"/>
+          <w:szCs w:val="24"/>
+        </w:rPr>
+        <w:t xml:space="preserve"> </w:t>
+      </w:r>
+      <w:r>
+        <w:rPr>
+          <w:rFonts w:ascii="Times New Roman" w:hAnsi="Times New Roman" w:cs="Times New Roman"/>
+          <w:sz w:val="24"/>
+          <w:szCs w:val="24"/>
+          <w:highlight w:val="yellow"/>
+        </w:rPr>
+        <w:t>(1 = 1, 3 = 2 and 5 = 3)</w:t>
       </w:r>
     </w:p>
     <w:p>
@@ -536,16 +498,23 @@
           <w:rFonts w:ascii="Times New Roman" w:hAnsi="Times New Roman" w:cs="Times New Roman"/>
           <w:sz w:val="24"/>
           <w:szCs w:val="24"/>
-          <w:highlight w:val="yellow"/>
-        </w:rPr>
-      </w:pPr>
-      <w:r>
-        <w:rPr>
-          <w:rFonts w:ascii="Times New Roman" w:hAnsi="Times New Roman" w:cs="Times New Roman"/>
-          <w:sz w:val="24"/>
-          <w:szCs w:val="24"/>
-        </w:rPr>
-        <w:t xml:space="preserve">Converting </w:t>
+        </w:rPr>
+      </w:pPr>
+      <w:r>
+        <w:rPr>
+          <w:rFonts w:ascii="Times New Roman" w:hAnsi="Times New Roman" w:cs="Times New Roman"/>
+          <w:sz w:val="24"/>
+          <w:szCs w:val="24"/>
+        </w:rPr>
+        <w:t>An</w:t>
+      </w:r>
+      <w:r>
+        <w:rPr>
+          <w:rFonts w:ascii="Times New Roman" w:hAnsi="Times New Roman" w:cs="Times New Roman"/>
+          <w:sz w:val="24"/>
+          <w:szCs w:val="24"/>
+        </w:rPr>
+        <w:t xml:space="preserve"> error occurs due to the fact that there is no </w:t>
       </w:r>
       <w:proofErr w:type="spellStart"/>
       <w:r>
@@ -554,7 +523,7 @@
           <w:sz w:val="24"/>
           <w:szCs w:val="24"/>
         </w:rPr>
-        <w:t>BrTol</w:t>
+        <w:t>pfs</w:t>
       </w:r>
       <w:proofErr w:type="spellEnd"/>
       <w:r>
@@ -563,15 +532,25 @@
           <w:sz w:val="24"/>
           <w:szCs w:val="24"/>
         </w:rPr>
-        <w:t xml:space="preserve"> parameters to param</w:t>
-      </w:r>
-      <w:r>
-        <w:rPr>
-          <w:rFonts w:ascii="Times New Roman" w:hAnsi="Times New Roman" w:cs="Times New Roman"/>
-          <w:sz w:val="24"/>
-          <w:szCs w:val="24"/>
-        </w:rPr>
-        <w:t>eter with units between 1 and 3</w:t>
+        <w:t xml:space="preserve"> value for </w:t>
+      </w:r>
+      <w:proofErr w:type="spellStart"/>
+      <w:r>
+        <w:rPr>
+          <w:rFonts w:ascii="Times New Roman" w:hAnsi="Times New Roman" w:cs="Times New Roman"/>
+          <w:sz w:val="24"/>
+          <w:szCs w:val="24"/>
+        </w:rPr>
+        <w:t>lc</w:t>
+      </w:r>
+      <w:proofErr w:type="spellEnd"/>
+      <w:r>
+        <w:rPr>
+          <w:rFonts w:ascii="Times New Roman" w:hAnsi="Times New Roman" w:cs="Times New Roman"/>
+          <w:sz w:val="24"/>
+          <w:szCs w:val="24"/>
+        </w:rPr>
+        <w:t xml:space="preserve"> = -1 in the table</w:t>
       </w:r>
       <w:r>
         <w:rPr>
@@ -588,7 +567,27 @@
           <w:szCs w:val="24"/>
           <w:highlight w:val="yellow"/>
         </w:rPr>
-        <w:t>(1 = 1, 3 = 2 and 5 = 3)</w:t>
+        <w:t xml:space="preserve">Removed patches with </w:t>
+      </w:r>
+      <w:proofErr w:type="spellStart"/>
+      <w:r>
+        <w:rPr>
+          <w:rFonts w:ascii="Times New Roman" w:hAnsi="Times New Roman" w:cs="Times New Roman"/>
+          <w:sz w:val="24"/>
+          <w:szCs w:val="24"/>
+          <w:highlight w:val="yellow"/>
+        </w:rPr>
+        <w:t>lc</w:t>
+      </w:r>
+      <w:proofErr w:type="spellEnd"/>
+      <w:r>
+        <w:rPr>
+          <w:rFonts w:ascii="Times New Roman" w:hAnsi="Times New Roman" w:cs="Times New Roman"/>
+          <w:sz w:val="24"/>
+          <w:szCs w:val="24"/>
+          <w:highlight w:val="yellow"/>
+        </w:rPr>
+        <w:t xml:space="preserve"> = -1 from the patches that execute fire and browsing simulations</w:t>
       </w:r>
     </w:p>
     <w:p>
@@ -610,88 +609,7 @@
           <w:sz w:val="24"/>
           <w:szCs w:val="24"/>
         </w:rPr>
-        <w:t>An</w:t>
-      </w:r>
-      <w:r>
-        <w:rPr>
-          <w:rFonts w:ascii="Times New Roman" w:hAnsi="Times New Roman" w:cs="Times New Roman"/>
-          <w:sz w:val="24"/>
-          <w:szCs w:val="24"/>
-        </w:rPr>
-        <w:t xml:space="preserve"> error occurs due to the fact that there is no </w:t>
-      </w:r>
-      <w:proofErr w:type="spellStart"/>
-      <w:r>
-        <w:rPr>
-          <w:rFonts w:ascii="Times New Roman" w:hAnsi="Times New Roman" w:cs="Times New Roman"/>
-          <w:sz w:val="24"/>
-          <w:szCs w:val="24"/>
-        </w:rPr>
-        <w:t>pfs</w:t>
-      </w:r>
-      <w:proofErr w:type="spellEnd"/>
-      <w:r>
-        <w:rPr>
-          <w:rFonts w:ascii="Times New Roman" w:hAnsi="Times New Roman" w:cs="Times New Roman"/>
-          <w:sz w:val="24"/>
-          <w:szCs w:val="24"/>
-        </w:rPr>
-        <w:t xml:space="preserve"> value for </w:t>
-      </w:r>
-      <w:proofErr w:type="spellStart"/>
-      <w:r>
-        <w:rPr>
-          <w:rFonts w:ascii="Times New Roman" w:hAnsi="Times New Roman" w:cs="Times New Roman"/>
-          <w:sz w:val="24"/>
-          <w:szCs w:val="24"/>
-        </w:rPr>
-        <w:t>lc</w:t>
-      </w:r>
-      <w:proofErr w:type="spellEnd"/>
-      <w:r>
-        <w:rPr>
-          <w:rFonts w:ascii="Times New Roman" w:hAnsi="Times New Roman" w:cs="Times New Roman"/>
-          <w:sz w:val="24"/>
-          <w:szCs w:val="24"/>
-        </w:rPr>
-        <w:t xml:space="preserve"> = -1 in the table</w:t>
-      </w:r>
-      <w:r>
-        <w:rPr>
-          <w:rFonts w:ascii="Times New Roman" w:hAnsi="Times New Roman" w:cs="Times New Roman"/>
-          <w:sz w:val="24"/>
-          <w:szCs w:val="24"/>
-        </w:rPr>
-        <w:t xml:space="preserve"> </w:t>
-      </w:r>
-      <w:r>
-        <w:rPr>
-          <w:rFonts w:ascii="Times New Roman" w:hAnsi="Times New Roman" w:cs="Times New Roman"/>
-          <w:sz w:val="24"/>
-          <w:szCs w:val="24"/>
-          <w:highlight w:val="yellow"/>
-        </w:rPr>
-        <w:t xml:space="preserve">Removed patches with </w:t>
-      </w:r>
-      <w:proofErr w:type="spellStart"/>
-      <w:r>
-        <w:rPr>
-          <w:rFonts w:ascii="Times New Roman" w:hAnsi="Times New Roman" w:cs="Times New Roman"/>
-          <w:sz w:val="24"/>
-          <w:szCs w:val="24"/>
-          <w:highlight w:val="yellow"/>
-        </w:rPr>
-        <w:t>lc</w:t>
-      </w:r>
-      <w:proofErr w:type="spellEnd"/>
-      <w:r>
-        <w:rPr>
-          <w:rFonts w:ascii="Times New Roman" w:hAnsi="Times New Roman" w:cs="Times New Roman"/>
-          <w:sz w:val="24"/>
-          <w:szCs w:val="24"/>
-          <w:highlight w:val="yellow"/>
-        </w:rPr>
-        <w:t xml:space="preserve"> = -1 from the patches that execute fire and browsing simulations</w:t>
+        <w:t>Currently positions is not working, always reporting 0 &gt; 1 &gt; 2 &gt; 3!!</w:t>
       </w:r>
     </w:p>
     <w:p>
@@ -713,22 +631,81 @@
           <w:sz w:val="24"/>
           <w:szCs w:val="24"/>
         </w:rPr>
-        <w:t>Currently positions is not working, always reporting 0 &gt; 1 &gt; 2 &gt; 3!!</w:t>
-      </w:r>
-    </w:p>
-    <w:p>
-      <w:pPr>
-        <w:pStyle w:val="ListParagraph"/>
-        <w:numPr>
-          <w:ilvl w:val="0"/>
-          <w:numId w:val="1"/>
-        </w:numPr>
-        <w:rPr>
-          <w:rFonts w:ascii="Times New Roman" w:hAnsi="Times New Roman" w:cs="Times New Roman"/>
-          <w:sz w:val="24"/>
-          <w:szCs w:val="24"/>
-        </w:rPr>
-      </w:pPr>
+        <w:t xml:space="preserve">Drought index is between 0 and 1 while </w:t>
+      </w:r>
+      <w:proofErr w:type="spellStart"/>
+      <w:r>
+        <w:rPr>
+          <w:rFonts w:ascii="Times New Roman" w:hAnsi="Times New Roman" w:cs="Times New Roman"/>
+          <w:sz w:val="24"/>
+          <w:szCs w:val="24"/>
+        </w:rPr>
+        <w:t>DrTol</w:t>
+      </w:r>
+      <w:proofErr w:type="spellEnd"/>
+      <w:r>
+        <w:rPr>
+          <w:rFonts w:ascii="Times New Roman" w:hAnsi="Times New Roman" w:cs="Times New Roman"/>
+          <w:sz w:val="24"/>
+          <w:szCs w:val="24"/>
+        </w:rPr>
+        <w:t xml:space="preserve"> is between 1 and 6! Convert </w:t>
+      </w:r>
+      <w:proofErr w:type="spellStart"/>
+      <w:r>
+        <w:rPr>
+          <w:rFonts w:ascii="Times New Roman" w:hAnsi="Times New Roman" w:cs="Times New Roman"/>
+          <w:sz w:val="24"/>
+          <w:szCs w:val="24"/>
+        </w:rPr>
+        <w:t>DrTol</w:t>
+      </w:r>
+      <w:proofErr w:type="spellEnd"/>
+      <w:r>
+        <w:rPr>
+          <w:rFonts w:ascii="Times New Roman" w:hAnsi="Times New Roman" w:cs="Times New Roman"/>
+          <w:sz w:val="24"/>
+          <w:szCs w:val="24"/>
+        </w:rPr>
+        <w:t xml:space="preserve"> to parameter between 0 and 1 as well</w:t>
+      </w:r>
+      <w:r>
+        <w:rPr>
+          <w:rFonts w:ascii="Times New Roman" w:hAnsi="Times New Roman" w:cs="Times New Roman"/>
+          <w:sz w:val="24"/>
+          <w:szCs w:val="24"/>
+        </w:rPr>
+        <w:t xml:space="preserve"> </w:t>
+      </w:r>
+      <w:r>
+        <w:rPr>
+          <w:rFonts w:ascii="Times New Roman" w:hAnsi="Times New Roman" w:cs="Times New Roman"/>
+          <w:sz w:val="24"/>
+          <w:szCs w:val="24"/>
+          <w:highlight w:val="yellow"/>
+        </w:rPr>
+        <w:t xml:space="preserve">(1 = 0, </w:t>
+      </w:r>
+      <w:r>
+        <w:rPr>
+          <w:rFonts w:ascii="Times New Roman" w:hAnsi="Times New Roman" w:cs="Times New Roman"/>
+          <w:sz w:val="24"/>
+          <w:szCs w:val="24"/>
+          <w:highlight w:val="yellow"/>
+        </w:rPr>
+        <w:t xml:space="preserve"> </w:t>
+      </w:r>
+      <w:r>
+        <w:rPr>
+          <w:rFonts w:ascii="Times New Roman" w:hAnsi="Times New Roman" w:cs="Times New Roman"/>
+          <w:sz w:val="24"/>
+          <w:szCs w:val="24"/>
+          <w:highlight w:val="yellow"/>
+        </w:rPr>
+        <w:t>2 = 0.2, 3 = 0.4, 4 =0.6, 5 = 0.8, 6 = 1)</w:t>
+      </w:r>
+      <w:bookmarkStart w:id="0" w:name="_GoBack"/>
+      <w:bookmarkEnd w:id="0"/>
     </w:p>
     <w:p>
       <w:pPr>

</xml_diff>

<commit_message>
Addition of FMR and change of Shade-Tol establishment flag
</commit_message>
<xml_diff>
--- a/Questions.docx
+++ b/Questions.docx
@@ -611,6 +611,23 @@
         </w:rPr>
         <w:t>Currently positions is not working, always reporting 0 &gt; 1 &gt; 2 &gt; 3!!</w:t>
       </w:r>
+      <w:r>
+        <w:rPr>
+          <w:rFonts w:ascii="Times New Roman" w:hAnsi="Times New Roman" w:cs="Times New Roman"/>
+          <w:sz w:val="24"/>
+          <w:szCs w:val="24"/>
+        </w:rPr>
+        <w:t xml:space="preserve"> </w:t>
+      </w:r>
+      <w:r>
+        <w:rPr>
+          <w:rFonts w:ascii="Times New Roman" w:hAnsi="Times New Roman" w:cs="Times New Roman"/>
+          <w:sz w:val="24"/>
+          <w:szCs w:val="24"/>
+          <w:highlight w:val="yellow"/>
+        </w:rPr>
+        <w:t>Solved!</w:t>
+      </w:r>
     </w:p>
     <w:p>
       <w:pPr>
@@ -703,6 +720,126 @@
           <w:highlight w:val="yellow"/>
         </w:rPr>
         <w:t>2 = 0.2, 3 = 0.4, 4 =0.6, 5 = 0.8, 6 = 1)</w:t>
+      </w:r>
+    </w:p>
+    <w:p>
+      <w:pPr>
+        <w:pStyle w:val="ListParagraph"/>
+        <w:numPr>
+          <w:ilvl w:val="0"/>
+          <w:numId w:val="1"/>
+        </w:numPr>
+        <w:rPr>
+          <w:rFonts w:ascii="Times New Roman" w:hAnsi="Times New Roman" w:cs="Times New Roman"/>
+          <w:sz w:val="24"/>
+          <w:szCs w:val="24"/>
+        </w:rPr>
+      </w:pPr>
+      <w:r>
+        <w:rPr>
+          <w:rFonts w:ascii="Times New Roman" w:hAnsi="Times New Roman" w:cs="Times New Roman"/>
+          <w:sz w:val="24"/>
+          <w:szCs w:val="24"/>
+        </w:rPr>
+        <w:t xml:space="preserve">What happens if “established” = false; however, the </w:t>
+      </w:r>
+      <w:proofErr w:type="spellStart"/>
+      <w:r>
+        <w:rPr>
+          <w:rFonts w:ascii="Times New Roman" w:hAnsi="Times New Roman" w:cs="Times New Roman"/>
+          <w:sz w:val="24"/>
+          <w:szCs w:val="24"/>
+        </w:rPr>
+        <w:t>dlc</w:t>
+      </w:r>
+      <w:proofErr w:type="spellEnd"/>
+      <w:r>
+        <w:rPr>
+          <w:rFonts w:ascii="Times New Roman" w:hAnsi="Times New Roman" w:cs="Times New Roman"/>
+          <w:sz w:val="24"/>
+          <w:szCs w:val="24"/>
+        </w:rPr>
+        <w:t xml:space="preserve"> has the most available resources? Currently </w:t>
+      </w:r>
+      <w:proofErr w:type="spellStart"/>
+      <w:r>
+        <w:rPr>
+          <w:rFonts w:ascii="Times New Roman" w:hAnsi="Times New Roman" w:cs="Times New Roman"/>
+          <w:sz w:val="24"/>
+          <w:szCs w:val="24"/>
+        </w:rPr>
+        <w:t>dlc</w:t>
+      </w:r>
+      <w:proofErr w:type="spellEnd"/>
+      <w:r>
+        <w:rPr>
+          <w:rFonts w:ascii="Times New Roman" w:hAnsi="Times New Roman" w:cs="Times New Roman"/>
+          <w:sz w:val="24"/>
+          <w:szCs w:val="24"/>
+        </w:rPr>
+        <w:t xml:space="preserve"> continues to live</w:t>
+      </w:r>
+    </w:p>
+    <w:p>
+      <w:pPr>
+        <w:pStyle w:val="ListParagraph"/>
+        <w:numPr>
+          <w:ilvl w:val="0"/>
+          <w:numId w:val="1"/>
+        </w:numPr>
+        <w:rPr>
+          <w:rFonts w:ascii="Times New Roman" w:hAnsi="Times New Roman" w:cs="Times New Roman"/>
+          <w:sz w:val="24"/>
+          <w:szCs w:val="24"/>
+        </w:rPr>
+      </w:pPr>
+      <w:r>
+        <w:rPr>
+          <w:rFonts w:ascii="Times New Roman" w:hAnsi="Times New Roman" w:cs="Times New Roman"/>
+          <w:sz w:val="24"/>
+          <w:szCs w:val="24"/>
+        </w:rPr>
+        <w:t xml:space="preserve">Minimum winter temperature for </w:t>
+      </w:r>
+      <w:proofErr w:type="spellStart"/>
+      <w:r>
+        <w:rPr>
+          <w:rFonts w:ascii="Times New Roman" w:hAnsi="Times New Roman" w:cs="Times New Roman"/>
+          <w:sz w:val="24"/>
+          <w:szCs w:val="24"/>
+        </w:rPr>
+        <w:t>C.sativa</w:t>
+      </w:r>
+      <w:proofErr w:type="spellEnd"/>
+      <w:r>
+        <w:rPr>
+          <w:rFonts w:ascii="Times New Roman" w:hAnsi="Times New Roman" w:cs="Times New Roman"/>
+          <w:sz w:val="24"/>
+          <w:szCs w:val="24"/>
+        </w:rPr>
+        <w:t>?</w:t>
+      </w:r>
+    </w:p>
+    <w:p>
+      <w:pPr>
+        <w:pStyle w:val="ListParagraph"/>
+        <w:numPr>
+          <w:ilvl w:val="0"/>
+          <w:numId w:val="1"/>
+        </w:numPr>
+        <w:rPr>
+          <w:rFonts w:ascii="Times New Roman" w:hAnsi="Times New Roman" w:cs="Times New Roman"/>
+          <w:sz w:val="24"/>
+          <w:szCs w:val="24"/>
+        </w:rPr>
+      </w:pPr>
+      <w:r>
+        <w:rPr>
+          <w:rFonts w:ascii="Times New Roman" w:hAnsi="Times New Roman" w:cs="Times New Roman"/>
+          <w:sz w:val="24"/>
+          <w:szCs w:val="24"/>
+        </w:rPr>
+        <w:t>Wind for fire simulation?</w:t>
       </w:r>
       <w:bookmarkStart w:id="0" w:name="_GoBack"/>
       <w:bookmarkEnd w:id="0"/>

</xml_diff>

<commit_message>
Changes to Browsing (Pressure and Spreading)
</commit_message>
<xml_diff>
--- a/Questions.docx
+++ b/Questions.docx
@@ -609,24 +609,24 @@
           <w:sz w:val="24"/>
           <w:szCs w:val="24"/>
         </w:rPr>
-        <w:t>Currently positions is not working, always reporting 0 &gt; 1 &gt; 2 &gt; 3!!</w:t>
-      </w:r>
-      <w:r>
-        <w:rPr>
-          <w:rFonts w:ascii="Times New Roman" w:hAnsi="Times New Roman" w:cs="Times New Roman"/>
-          <w:sz w:val="24"/>
-          <w:szCs w:val="24"/>
-        </w:rPr>
-        <w:t xml:space="preserve"> </w:t>
-      </w:r>
-      <w:r>
-        <w:rPr>
-          <w:rFonts w:ascii="Times New Roman" w:hAnsi="Times New Roman" w:cs="Times New Roman"/>
-          <w:sz w:val="24"/>
-          <w:szCs w:val="24"/>
-          <w:highlight w:val="yellow"/>
-        </w:rPr>
-        <w:t>Solved!</w:t>
+        <w:t>Currently positions is not working,</w:t>
+      </w:r>
+      <w:r>
+        <w:rPr>
+          <w:rFonts w:ascii="Times New Roman" w:hAnsi="Times New Roman" w:cs="Times New Roman"/>
+          <w:sz w:val="24"/>
+          <w:szCs w:val="24"/>
+        </w:rPr>
+        <w:t xml:space="preserve"> always reporting 0 &gt; 1 &gt; 2 &gt; 3 </w:t>
+      </w:r>
+      <w:r>
+        <w:rPr>
+          <w:rFonts w:ascii="Times New Roman" w:hAnsi="Times New Roman" w:cs="Times New Roman"/>
+          <w:sz w:val="24"/>
+          <w:szCs w:val="24"/>
+          <w:highlight w:val="yellow"/>
+        </w:rPr>
+        <w:t>Solved</w:t>
       </w:r>
     </w:p>
     <w:p>
@@ -640,6 +640,7 @@
           <w:rFonts w:ascii="Times New Roman" w:hAnsi="Times New Roman" w:cs="Times New Roman"/>
           <w:sz w:val="24"/>
           <w:szCs w:val="24"/>
+          <w:highlight w:val="yellow"/>
         </w:rPr>
       </w:pPr>
       <w:r>
@@ -666,14 +667,24 @@
           <w:sz w:val="24"/>
           <w:szCs w:val="24"/>
         </w:rPr>
-        <w:t xml:space="preserve"> is between 1 and 6! Convert </w:t>
-      </w:r>
-      <w:proofErr w:type="spellStart"/>
-      <w:r>
-        <w:rPr>
-          <w:rFonts w:ascii="Times New Roman" w:hAnsi="Times New Roman" w:cs="Times New Roman"/>
-          <w:sz w:val="24"/>
-          <w:szCs w:val="24"/>
+        <w:t xml:space="preserve"> is between 1 and 6 </w:t>
+      </w:r>
+      <w:r>
+        <w:rPr>
+          <w:rFonts w:ascii="Times New Roman" w:hAnsi="Times New Roman" w:cs="Times New Roman"/>
+          <w:sz w:val="24"/>
+          <w:szCs w:val="24"/>
+          <w:highlight w:val="yellow"/>
+        </w:rPr>
+        <w:t xml:space="preserve">Convert </w:t>
+      </w:r>
+      <w:proofErr w:type="spellStart"/>
+      <w:r>
+        <w:rPr>
+          <w:rFonts w:ascii="Times New Roman" w:hAnsi="Times New Roman" w:cs="Times New Roman"/>
+          <w:sz w:val="24"/>
+          <w:szCs w:val="24"/>
+          <w:highlight w:val="yellow"/>
         </w:rPr>
         <w:t>DrTol</w:t>
       </w:r>
@@ -683,6 +694,7 @@
           <w:rFonts w:ascii="Times New Roman" w:hAnsi="Times New Roman" w:cs="Times New Roman"/>
           <w:sz w:val="24"/>
           <w:szCs w:val="24"/>
+          <w:highlight w:val="yellow"/>
         </w:rPr>
         <w:t xml:space="preserve"> to parameter between 0 and 1 as well</w:t>
       </w:r>
@@ -691,17 +703,9 @@
           <w:rFonts w:ascii="Times New Roman" w:hAnsi="Times New Roman" w:cs="Times New Roman"/>
           <w:sz w:val="24"/>
           <w:szCs w:val="24"/>
-        </w:rPr>
-        <w:t xml:space="preserve"> </w:t>
-      </w:r>
-      <w:r>
-        <w:rPr>
-          <w:rFonts w:ascii="Times New Roman" w:hAnsi="Times New Roman" w:cs="Times New Roman"/>
-          <w:sz w:val="24"/>
-          <w:szCs w:val="24"/>
-          <w:highlight w:val="yellow"/>
-        </w:rPr>
-        <w:t xml:space="preserve">(1 = 0, </w:t>
+          <w:highlight w:val="yellow"/>
+        </w:rPr>
+        <w:t xml:space="preserve"> (1 = 0, </w:t>
       </w:r>
       <w:r>
         <w:rPr>
@@ -779,6 +783,43 @@
         </w:rPr>
         <w:t xml:space="preserve"> continues to live</w:t>
       </w:r>
+      <w:r>
+        <w:rPr>
+          <w:rFonts w:ascii="Times New Roman" w:hAnsi="Times New Roman" w:cs="Times New Roman"/>
+          <w:sz w:val="24"/>
+          <w:szCs w:val="24"/>
+        </w:rPr>
+        <w:t xml:space="preserve">. </w:t>
+      </w:r>
+      <w:r>
+        <w:rPr>
+          <w:rFonts w:ascii="Times New Roman" w:hAnsi="Times New Roman" w:cs="Times New Roman"/>
+          <w:sz w:val="24"/>
+          <w:szCs w:val="24"/>
+          <w:highlight w:val="yellow"/>
+        </w:rPr>
+        <w:t xml:space="preserve">Changed </w:t>
+      </w:r>
+      <w:proofErr w:type="spellStart"/>
+      <w:r>
+        <w:rPr>
+          <w:rFonts w:ascii="Times New Roman" w:hAnsi="Times New Roman" w:cs="Times New Roman"/>
+          <w:sz w:val="24"/>
+          <w:szCs w:val="24"/>
+          <w:highlight w:val="yellow"/>
+        </w:rPr>
+        <w:t>Shtol</w:t>
+      </w:r>
+      <w:proofErr w:type="spellEnd"/>
+      <w:r>
+        <w:rPr>
+          <w:rFonts w:ascii="Times New Roman" w:hAnsi="Times New Roman" w:cs="Times New Roman"/>
+          <w:sz w:val="24"/>
+          <w:szCs w:val="24"/>
+          <w:highlight w:val="yellow"/>
+        </w:rPr>
+        <w:t xml:space="preserve"> flag for establishment?</w:t>
+      </w:r>
     </w:p>
     <w:p>
       <w:pPr>
@@ -840,6 +881,28 @@
           <w:szCs w:val="24"/>
         </w:rPr>
         <w:t>Wind for fire simulation?</w:t>
+      </w:r>
+    </w:p>
+    <w:p>
+      <w:pPr>
+        <w:pStyle w:val="ListParagraph"/>
+        <w:numPr>
+          <w:ilvl w:val="0"/>
+          <w:numId w:val="1"/>
+        </w:numPr>
+        <w:rPr>
+          <w:rFonts w:ascii="Times New Roman" w:hAnsi="Times New Roman" w:cs="Times New Roman"/>
+          <w:sz w:val="24"/>
+          <w:szCs w:val="24"/>
+        </w:rPr>
+      </w:pPr>
+      <w:r>
+        <w:rPr>
+          <w:rFonts w:ascii="Times New Roman" w:hAnsi="Times New Roman" w:cs="Times New Roman"/>
+          <w:sz w:val="24"/>
+          <w:szCs w:val="24"/>
+        </w:rPr>
+        <w:t>After browsing, the land cover just returns to the way it was before browsing?</w:t>
       </w:r>
       <w:bookmarkStart w:id="0" w:name="_GoBack"/>
       <w:bookmarkEnd w:id="0"/>

</xml_diff>

<commit_message>
Change of Drought Tolerance parameter
</commit_message>
<xml_diff>
--- a/Questions.docx
+++ b/Questions.docx
@@ -788,6 +788,7 @@
           <w:rFonts w:ascii="Times New Roman" w:hAnsi="Times New Roman" w:cs="Times New Roman"/>
           <w:sz w:val="24"/>
           <w:szCs w:val="24"/>
+          <w:highlight w:val="yellow"/>
         </w:rPr>
       </w:pPr>
       <w:r>
@@ -832,16 +833,67 @@
         </w:rPr>
         <w:t>after changes</w:t>
       </w:r>
+      <w:r>
+        <w:rPr>
+          <w:rFonts w:ascii="Times New Roman" w:hAnsi="Times New Roman" w:cs="Times New Roman"/>
+          <w:sz w:val="24"/>
+          <w:szCs w:val="24"/>
+        </w:rPr>
+        <w:t xml:space="preserve"> 8 and 9</w:t>
+      </w:r>
+      <w:r>
+        <w:rPr>
+          <w:rFonts w:ascii="Times New Roman" w:hAnsi="Times New Roman" w:cs="Times New Roman"/>
+          <w:sz w:val="24"/>
+          <w:szCs w:val="24"/>
+        </w:rPr>
+        <w:t xml:space="preserve">  </w:t>
+      </w:r>
+      <w:r>
+        <w:rPr>
+          <w:rFonts w:ascii="Times New Roman" w:hAnsi="Times New Roman" w:cs="Times New Roman"/>
+          <w:sz w:val="24"/>
+          <w:szCs w:val="24"/>
+          <w:highlight w:val="yellow"/>
+        </w:rPr>
+        <w:t xml:space="preserve">using </w:t>
+      </w:r>
+      <w:proofErr w:type="spellStart"/>
+      <w:r>
+        <w:rPr>
+          <w:rFonts w:ascii="Times New Roman" w:hAnsi="Times New Roman" w:cs="Times New Roman"/>
+          <w:sz w:val="24"/>
+          <w:szCs w:val="24"/>
+          <w:highlight w:val="yellow"/>
+        </w:rPr>
+        <w:t>Henne</w:t>
+      </w:r>
+      <w:proofErr w:type="spellEnd"/>
+      <w:r>
+        <w:rPr>
+          <w:rFonts w:ascii="Times New Roman" w:hAnsi="Times New Roman" w:cs="Times New Roman"/>
+          <w:sz w:val="24"/>
+          <w:szCs w:val="24"/>
+          <w:highlight w:val="yellow"/>
+        </w:rPr>
+        <w:t xml:space="preserve"> 2011 Table 1</w:t>
+      </w:r>
+    </w:p>
+    <w:p>
+      <w:pPr>
+        <w:pStyle w:val="ListParagraph"/>
+        <w:numPr>
+          <w:ilvl w:val="0"/>
+          <w:numId w:val="1"/>
+        </w:numPr>
+        <w:rPr>
+          <w:rFonts w:ascii="Times New Roman" w:hAnsi="Times New Roman" w:cs="Times New Roman"/>
+          <w:sz w:val="24"/>
+          <w:szCs w:val="24"/>
+        </w:rPr>
+      </w:pPr>
       <w:bookmarkStart w:id="0" w:name="_GoBack"/>
       <w:bookmarkEnd w:id="0"/>
-      <w:r>
-        <w:rPr>
-          <w:rFonts w:ascii="Times New Roman" w:hAnsi="Times New Roman" w:cs="Times New Roman"/>
-          <w:sz w:val="24"/>
-          <w:szCs w:val="24"/>
-        </w:rPr>
-        <w:t xml:space="preserve"> 8 and 9</w:t>
-      </w:r>
     </w:p>
     <w:p>
       <w:pPr>

</xml_diff>

<commit_message>
Updating veg-age function and adding max-age flag for the vegetation
</commit_message>
<xml_diff>
--- a/Questions.docx
+++ b/Questions.docx
@@ -856,7 +856,18 @@
           <w:szCs w:val="24"/>
           <w:highlight w:val="yellow"/>
         </w:rPr>
-        <w:t xml:space="preserve">using </w:t>
+        <w:t>use</w:t>
+      </w:r>
+      <w:bookmarkStart w:id="0" w:name="_GoBack"/>
+      <w:bookmarkEnd w:id="0"/>
+      <w:r>
+        <w:rPr>
+          <w:rFonts w:ascii="Times New Roman" w:hAnsi="Times New Roman" w:cs="Times New Roman"/>
+          <w:sz w:val="24"/>
+          <w:szCs w:val="24"/>
+          <w:highlight w:val="yellow"/>
+        </w:rPr>
+        <w:t xml:space="preserve"> </w:t>
       </w:r>
       <w:proofErr w:type="spellStart"/>
       <w:r>
@@ -876,7 +887,7 @@
           <w:szCs w:val="24"/>
           <w:highlight w:val="yellow"/>
         </w:rPr>
-        <w:t xml:space="preserve"> 2011 Table 1</w:t>
+        <w:t xml:space="preserve"> 2011 Table 2</w:t>
       </w:r>
     </w:p>
     <w:p>
@@ -892,8 +903,32 @@
           <w:szCs w:val="24"/>
         </w:rPr>
       </w:pPr>
-      <w:bookmarkStart w:id="0" w:name="_GoBack"/>
-      <w:bookmarkEnd w:id="0"/>
+      <w:r>
+        <w:rPr>
+          <w:rFonts w:ascii="Times New Roman" w:hAnsi="Times New Roman" w:cs="Times New Roman"/>
+          <w:sz w:val="24"/>
+          <w:szCs w:val="24"/>
+        </w:rPr>
+        <w:t xml:space="preserve">Minimum winter temperature for </w:t>
+      </w:r>
+      <w:proofErr w:type="spellStart"/>
+      <w:r>
+        <w:rPr>
+          <w:rFonts w:ascii="Times New Roman" w:hAnsi="Times New Roman" w:cs="Times New Roman"/>
+          <w:sz w:val="24"/>
+          <w:szCs w:val="24"/>
+        </w:rPr>
+        <w:t>C.sativa</w:t>
+      </w:r>
+      <w:proofErr w:type="spellEnd"/>
+      <w:r>
+        <w:rPr>
+          <w:rFonts w:ascii="Times New Roman" w:hAnsi="Times New Roman" w:cs="Times New Roman"/>
+          <w:sz w:val="24"/>
+          <w:szCs w:val="24"/>
+        </w:rPr>
+        <w:t>?</w:t>
+      </w:r>
     </w:p>
     <w:p>
       <w:pPr>
@@ -906,33 +941,33 @@
           <w:rFonts w:ascii="Times New Roman" w:hAnsi="Times New Roman" w:cs="Times New Roman"/>
           <w:sz w:val="24"/>
           <w:szCs w:val="24"/>
-        </w:rPr>
-      </w:pPr>
-      <w:r>
-        <w:rPr>
-          <w:rFonts w:ascii="Times New Roman" w:hAnsi="Times New Roman" w:cs="Times New Roman"/>
-          <w:sz w:val="24"/>
-          <w:szCs w:val="24"/>
-        </w:rPr>
-        <w:t xml:space="preserve">Minimum winter temperature for </w:t>
-      </w:r>
-      <w:proofErr w:type="spellStart"/>
-      <w:r>
-        <w:rPr>
-          <w:rFonts w:ascii="Times New Roman" w:hAnsi="Times New Roman" w:cs="Times New Roman"/>
-          <w:sz w:val="24"/>
-          <w:szCs w:val="24"/>
-        </w:rPr>
-        <w:t>C.sativa</w:t>
-      </w:r>
-      <w:proofErr w:type="spellEnd"/>
-      <w:r>
-        <w:rPr>
-          <w:rFonts w:ascii="Times New Roman" w:hAnsi="Times New Roman" w:cs="Times New Roman"/>
-          <w:sz w:val="24"/>
-          <w:szCs w:val="24"/>
-        </w:rPr>
-        <w:t>?</w:t>
+          <w:highlight w:val="yellow"/>
+        </w:rPr>
+      </w:pPr>
+      <w:r>
+        <w:rPr>
+          <w:rFonts w:ascii="Times New Roman" w:hAnsi="Times New Roman" w:cs="Times New Roman"/>
+          <w:sz w:val="24"/>
+          <w:szCs w:val="24"/>
+        </w:rPr>
+        <w:t>Wind for fire simulation?</w:t>
+      </w:r>
+      <w:r>
+        <w:rPr>
+          <w:rFonts w:ascii="Times New Roman" w:hAnsi="Times New Roman" w:cs="Times New Roman"/>
+          <w:sz w:val="24"/>
+          <w:szCs w:val="24"/>
+        </w:rPr>
+        <w:t xml:space="preserve"> </w:t>
+      </w:r>
+      <w:r>
+        <w:rPr>
+          <w:rFonts w:ascii="Times New Roman" w:hAnsi="Times New Roman" w:cs="Times New Roman"/>
+          <w:sz w:val="24"/>
+          <w:szCs w:val="24"/>
+          <w:highlight w:val="yellow"/>
+        </w:rPr>
+        <w:t>Ignore it for now</w:t>
       </w:r>
     </w:p>
     <w:p>
@@ -954,7 +989,7 @@
           <w:sz w:val="24"/>
           <w:szCs w:val="24"/>
         </w:rPr>
-        <w:t>Wind for fire simulation?</w:t>
+        <w:t>After browsing, the land cover just returns to the way it was before browsing?</w:t>
       </w:r>
     </w:p>
     <w:p>
@@ -976,29 +1011,24 @@
           <w:sz w:val="24"/>
           <w:szCs w:val="24"/>
         </w:rPr>
-        <w:t>After browsing, the land cover just returns to the way it was before browsing?</w:t>
-      </w:r>
-    </w:p>
-    <w:p>
-      <w:pPr>
-        <w:pStyle w:val="ListParagraph"/>
-        <w:numPr>
-          <w:ilvl w:val="0"/>
-          <w:numId w:val="1"/>
-        </w:numPr>
-        <w:rPr>
-          <w:rFonts w:ascii="Times New Roman" w:hAnsi="Times New Roman" w:cs="Times New Roman"/>
-          <w:sz w:val="24"/>
-          <w:szCs w:val="24"/>
-        </w:rPr>
-      </w:pPr>
-      <w:r>
-        <w:rPr>
-          <w:rFonts w:ascii="Times New Roman" w:hAnsi="Times New Roman" w:cs="Times New Roman"/>
-          <w:sz w:val="24"/>
-          <w:szCs w:val="24"/>
-        </w:rPr>
         <w:t>Randomly generate a slope and aspect depending on the elevation of the patch?</w:t>
+      </w:r>
+      <w:r>
+        <w:rPr>
+          <w:rFonts w:ascii="Times New Roman" w:hAnsi="Times New Roman" w:cs="Times New Roman"/>
+          <w:sz w:val="24"/>
+          <w:szCs w:val="24"/>
+        </w:rPr>
+        <w:t xml:space="preserve"> </w:t>
+      </w:r>
+      <w:r>
+        <w:rPr>
+          <w:rFonts w:ascii="Times New Roman" w:hAnsi="Times New Roman" w:cs="Times New Roman"/>
+          <w:sz w:val="24"/>
+          <w:szCs w:val="24"/>
+          <w:highlight w:val="yellow"/>
+        </w:rPr>
+        <w:t>Would not make sense</w:t>
       </w:r>
     </w:p>
     <w:p>

</xml_diff>